<commit_message>
added powerfxengine setup image
</commit_message>
<xml_diff>
--- a/docs/Blogs/Power Apps Testing 03 - Extending PowerApps-TestEngine.docx
+++ b/docs/Blogs/Power Apps Testing 03 - Extending PowerApps-TestEngine.docx
@@ -56,17 +56,8 @@
           <w:b/>
           <w:bCs/>
         </w:rPr>
-        <w:t xml:space="preserve">Power </w:t>
-      </w:r>
-      <w:proofErr w:type="spellStart"/>
-      <w:r>
-        <w:rPr>
-          <w:b/>
-          <w:bCs/>
-        </w:rPr>
-        <w:t>Fx</w:t>
-      </w:r>
-      <w:proofErr w:type="spellEnd"/>
+        <w:t>Power Fx</w:t>
+      </w:r>
       <w:r>
         <w:t xml:space="preserve">) and pro code options. The platform is completely </w:t>
       </w:r>
@@ -74,15 +65,7 @@
         <w:t>extensible,</w:t>
       </w:r>
       <w:r>
-        <w:t xml:space="preserve"> allowing interaction with cross cloud and </w:t>
-      </w:r>
-      <w:proofErr w:type="gramStart"/>
-      <w:r>
-        <w:t>on-premise</w:t>
-      </w:r>
-      <w:proofErr w:type="gramEnd"/>
-      <w:r>
-        <w:t xml:space="preserve"> data. </w:t>
+        <w:t xml:space="preserve"> allowing interaction with cross cloud and on-premise data. </w:t>
       </w:r>
       <w:r>
         <w:rPr>
@@ -172,13 +155,8 @@
         <w:t xml:space="preserve">the </w:t>
       </w:r>
       <w:r>
-        <w:t xml:space="preserve">Power </w:t>
-      </w:r>
-      <w:proofErr w:type="spellStart"/>
-      <w:r>
-        <w:t>Fx</w:t>
-      </w:r>
-      <w:proofErr w:type="spellEnd"/>
+        <w:t>Power Fx</w:t>
+      </w:r>
       <w:r>
         <w:t xml:space="preserve"> Engine</w:t>
       </w:r>
@@ -192,16 +170,8 @@
           <w:rPr>
             <w:rStyle w:val="Hyperlink"/>
           </w:rPr>
-          <w:t xml:space="preserve">Power </w:t>
+          <w:t>Power Fx</w:t>
         </w:r>
-        <w:proofErr w:type="spellStart"/>
-        <w:r>
-          <w:rPr>
-            <w:rStyle w:val="Hyperlink"/>
-          </w:rPr>
-          <w:t>Fx</w:t>
-        </w:r>
-        <w:proofErr w:type="spellEnd"/>
       </w:hyperlink>
       <w:r>
         <w:t xml:space="preserve"> is the low-code language that </w:t>
@@ -233,17 +203,8 @@
           <w:b/>
           <w:bCs/>
         </w:rPr>
-        <w:t xml:space="preserve">Power </w:t>
-      </w:r>
-      <w:proofErr w:type="spellStart"/>
-      <w:r>
-        <w:rPr>
-          <w:b/>
-          <w:bCs/>
-        </w:rPr>
-        <w:t>Fx</w:t>
-      </w:r>
-      <w:proofErr w:type="spellEnd"/>
+        <w:t>Power Fx</w:t>
+      </w:r>
       <w:r>
         <w:t xml:space="preserve"> even has the ability to </w:t>
       </w:r>
@@ -279,41 +240,23 @@
           <w:b/>
           <w:bCs/>
         </w:rPr>
-        <w:t xml:space="preserve">Power </w:t>
-      </w:r>
-      <w:proofErr w:type="spellStart"/>
+        <w:t>Power Fx</w:t>
+      </w:r>
+      <w:r>
+        <w:t xml:space="preserve"> is used to define what actions the tests are performing.</w:t>
+      </w:r>
+    </w:p>
+    <w:p>
+      <w:r>
+        <w:t xml:space="preserve">To learn more about </w:t>
+      </w:r>
       <w:r>
         <w:rPr>
           <w:b/>
           <w:bCs/>
         </w:rPr>
-        <w:t>Fx</w:t>
-      </w:r>
-      <w:proofErr w:type="spellEnd"/>
-      <w:r>
-        <w:t xml:space="preserve"> is used to define what actions the tests are performing.</w:t>
-      </w:r>
-    </w:p>
-    <w:p>
-      <w:r>
-        <w:t xml:space="preserve">To learn more about </w:t>
-      </w:r>
-      <w:r>
-        <w:rPr>
-          <w:b/>
-          <w:bCs/>
-        </w:rPr>
-        <w:t xml:space="preserve">Power </w:t>
-      </w:r>
-      <w:proofErr w:type="spellStart"/>
-      <w:r>
-        <w:rPr>
-          <w:b/>
-          <w:bCs/>
-        </w:rPr>
-        <w:t>Fx</w:t>
-      </w:r>
-      <w:proofErr w:type="spellEnd"/>
+        <w:t>Power Fx</w:t>
+      </w:r>
       <w:r>
         <w:t xml:space="preserve"> including a curated learning path, </w:t>
       </w:r>
@@ -364,118 +307,248 @@
           <w:b/>
           <w:bCs/>
         </w:rPr>
-        <w:t>The source code included the assembly (</w:t>
-      </w:r>
-      <w:proofErr w:type="spellStart"/>
-      <w:proofErr w:type="gramStart"/>
+        <w:t>The source code included the assembly (Microsoft.PowerApps.TestEngine) used by the test engine that tests will be submitted (PowerAppsTestEngine).</w:t>
+      </w:r>
+    </w:p>
+    <w:p>
+      <w:pPr>
+        <w:pStyle w:val="Heading2"/>
+      </w:pPr>
       <w:r>
         <w:rPr>
           <w:b/>
           <w:bCs/>
         </w:rPr>
-        <w:t>Microsoft.PowerApps.TestEngine</w:t>
-      </w:r>
-      <w:proofErr w:type="spellEnd"/>
-      <w:proofErr w:type="gramEnd"/>
+        <w:lastRenderedPageBreak/>
+        <w:t>The PowerApps</w:t>
+      </w:r>
       <w:r>
         <w:rPr>
           <w:b/>
           <w:bCs/>
         </w:rPr>
-        <w:t>) used by the test engine that tests will be submitted (</w:t>
-      </w:r>
-      <w:proofErr w:type="spellStart"/>
+        <w:t xml:space="preserve"> </w:t>
+      </w:r>
       <w:r>
         <w:rPr>
           <w:b/>
           <w:bCs/>
         </w:rPr>
-        <w:t>PowerAppsTestEngine</w:t>
-      </w:r>
-      <w:proofErr w:type="spellEnd"/>
+        <w:t>Test</w:t>
+      </w:r>
       <w:r>
         <w:rPr>
           <w:b/>
           <w:bCs/>
         </w:rPr>
-        <w:t>).</w:t>
-      </w:r>
-    </w:p>
-    <w:p>
-      <w:pPr>
-        <w:pStyle w:val="Heading2"/>
-      </w:pPr>
+        <w:t xml:space="preserve"> </w:t>
+      </w:r>
       <w:r>
         <w:rPr>
           <w:b/>
           <w:bCs/>
         </w:rPr>
-        <w:lastRenderedPageBreak/>
-        <w:t>The PowerApps</w:t>
-      </w:r>
+        <w:t>Engine Architecture</w:t>
+      </w:r>
+    </w:p>
+    <w:p>
+      <w:r>
+        <w:t>The code for the test engine is very straightforward. It consists of a TestEngine</w:t>
+      </w:r>
+      <w:r>
+        <w:t xml:space="preserve"> project</w:t>
+      </w:r>
+      <w:r>
+        <w:t xml:space="preserve"> that interacts directly with </w:t>
+      </w:r>
+      <w:hyperlink r:id="rId10" w:history="1">
+        <w:r>
+          <w:rPr>
+            <w:rStyle w:val="Hyperlink"/>
+          </w:rPr>
+          <w:t>PowerFx</w:t>
+        </w:r>
+        <w:r>
+          <w:rPr>
+            <w:rStyle w:val="Hyperlink"/>
+          </w:rPr>
+          <w:t xml:space="preserve"> code found here</w:t>
+        </w:r>
+      </w:hyperlink>
+      <w:r>
+        <w:t xml:space="preserve">. This TestEngine </w:t>
+      </w:r>
+      <w:r>
+        <w:t xml:space="preserve">project </w:t>
+      </w:r>
+      <w:r>
+        <w:t>has a</w:t>
+      </w:r>
+      <w:r>
+        <w:t>n accompanying</w:t>
+      </w:r>
+      <w:r>
+        <w:t xml:space="preserve"> test project providing a quick way to test various areas of the engine. This includes testing working with user personas and </w:t>
+      </w:r>
+      <w:r>
+        <w:t>different configurations. It also</w:t>
+      </w:r>
+      <w:r>
+        <w:t xml:space="preserve"> test underlying browser automation frameworks such as playwright</w:t>
+      </w:r>
+      <w:r>
+        <w:t xml:space="preserve"> or selenium if desired.</w:t>
+      </w:r>
+    </w:p>
+    <w:p>
+      <w:r>
+        <w:rPr>
+          <w:noProof/>
+        </w:rPr>
+        <w:drawing>
+          <wp:inline distT="0" distB="0" distL="0" distR="0" wp14:anchorId="5E286682" wp14:editId="041F48A0">
+            <wp:extent cx="5943600" cy="3166110"/>
+            <wp:effectExtent l="0" t="0" r="0" b="0"/>
+            <wp:docPr id="1" name="Picture 1" descr="Diagram&#10;&#10;Description automatically generated"/>
+            <wp:cNvGraphicFramePr>
+              <a:graphicFrameLocks xmlns:a="http://schemas.openxmlformats.org/drawingml/2006/main" noChangeAspect="1"/>
+            </wp:cNvGraphicFramePr>
+            <a:graphic xmlns:a="http://schemas.openxmlformats.org/drawingml/2006/main">
+              <a:graphicData uri="http://schemas.openxmlformats.org/drawingml/2006/picture">
+                <pic:pic xmlns:pic="http://schemas.openxmlformats.org/drawingml/2006/picture">
+                  <pic:nvPicPr>
+                    <pic:cNvPr id="1" name="Picture 1" descr="Diagram&#10;&#10;Description automatically generated"/>
+                    <pic:cNvPicPr/>
+                  </pic:nvPicPr>
+                  <pic:blipFill>
+                    <a:blip r:embed="rId11" cstate="print">
+                      <a:extLst>
+                        <a:ext uri="{28A0092B-C50C-407E-A947-70E740481C1C}">
+                          <a14:useLocalDpi xmlns:a14="http://schemas.microsoft.com/office/drawing/2010/main" val="0"/>
+                        </a:ext>
+                      </a:extLst>
+                    </a:blip>
+                    <a:stretch>
+                      <a:fillRect/>
+                    </a:stretch>
+                  </pic:blipFill>
+                  <pic:spPr>
+                    <a:xfrm>
+                      <a:off x="0" y="0"/>
+                      <a:ext cx="5943600" cy="3166110"/>
+                    </a:xfrm>
+                    <a:prstGeom prst="rect">
+                      <a:avLst/>
+                    </a:prstGeom>
+                  </pic:spPr>
+                </pic:pic>
+              </a:graphicData>
+            </a:graphic>
+          </wp:inline>
+        </w:drawing>
+      </w:r>
+    </w:p>
+    <w:p>
+      <w:r>
+        <w:t xml:space="preserve">The above image shows the design of the PowerApps Test Engine and how it interacts with tests and the PowerApp. Within the red box is the code located in the PowerApps-TestEngine source. </w:t>
+      </w:r>
+    </w:p>
+    <w:p>
+      <w:r>
+        <w:t xml:space="preserve">Power Apps tests go in, actions are executed against the app and results are output. For the vast majority of cases, interaction only with the PowerAppsTestEngine is needed. </w:t>
+      </w:r>
+    </w:p>
+    <w:p>
+      <w:r>
+        <w:t xml:space="preserve">That said, there might come a time where the TestEngine itself needs to be extended. </w:t>
+      </w:r>
+    </w:p>
+    <w:p>
+      <w:pPr>
+        <w:pStyle w:val="Heading2"/>
+      </w:pPr>
       <w:r>
         <w:rPr>
           <w:b/>
           <w:bCs/>
         </w:rPr>
-        <w:t xml:space="preserve"> </w:t>
+        <w:t xml:space="preserve">The </w:t>
       </w:r>
       <w:r>
         <w:rPr>
           <w:b/>
           <w:bCs/>
         </w:rPr>
-        <w:t>Test</w:t>
+        <w:t>Microsoft.PowerApps.TestEngine</w:t>
       </w:r>
       <w:r>
         <w:rPr>
           <w:b/>
           <w:bCs/>
         </w:rPr>
-        <w:t xml:space="preserve"> </w:t>
-      </w:r>
-      <w:r>
-        <w:rPr>
-          <w:b/>
-          <w:bCs/>
-        </w:rPr>
-        <w:t>Engine Architecture</w:t>
-      </w:r>
-    </w:p>
-    <w:p/>
-    <w:p>
-      <w:pPr>
-        <w:pStyle w:val="Heading2"/>
-      </w:pPr>
-      <w:r>
-        <w:rPr>
-          <w:b/>
-          <w:bCs/>
-        </w:rPr>
-        <w:t xml:space="preserve">The </w:t>
-      </w:r>
-      <w:proofErr w:type="spellStart"/>
-      <w:proofErr w:type="gramStart"/>
-      <w:r>
-        <w:rPr>
-          <w:b/>
-          <w:bCs/>
-        </w:rPr>
-        <w:t>Microsoft.PowerApps.TestEngine</w:t>
-      </w:r>
-      <w:proofErr w:type="spellEnd"/>
-      <w:proofErr w:type="gramEnd"/>
-      <w:r>
-        <w:rPr>
-          <w:b/>
-          <w:bCs/>
-        </w:rPr>
         <w:t xml:space="preserve"> Architecture</w:t>
       </w:r>
     </w:p>
     <w:p>
       <w:r>
-        <w:t>This includes the following:</w:t>
+        <w:t xml:space="preserve">The Microsoft.PowerApps.TestEngine is primary component of the PowerApps-TestEngine project. It creates and maintains the test infrastructure needed to run our Power Fx tests. The project uses the test supplied and </w:t>
+      </w:r>
+      <w:r>
+        <w:t>is able to execute the tests as instructed by the PowerAppsTestEngine application. Let’s take a look at the architecture.</w:t>
+      </w:r>
+    </w:p>
+    <w:p>
+      <w:r>
+        <w:rPr>
+          <w:noProof/>
+        </w:rPr>
+        <w:lastRenderedPageBreak/>
+        <w:drawing>
+          <wp:inline distT="0" distB="0" distL="0" distR="0" wp14:anchorId="2BE8D54E" wp14:editId="70056039">
+            <wp:extent cx="5943600" cy="5264150"/>
+            <wp:effectExtent l="0" t="0" r="0" b="0"/>
+            <wp:docPr id="2" name="Picture 2" descr="Diagram&#10;&#10;Description automatically generated"/>
+            <wp:cNvGraphicFramePr>
+              <a:graphicFrameLocks xmlns:a="http://schemas.openxmlformats.org/drawingml/2006/main" noChangeAspect="1"/>
+            </wp:cNvGraphicFramePr>
+            <a:graphic xmlns:a="http://schemas.openxmlformats.org/drawingml/2006/main">
+              <a:graphicData uri="http://schemas.openxmlformats.org/drawingml/2006/picture">
+                <pic:pic xmlns:pic="http://schemas.openxmlformats.org/drawingml/2006/picture">
+                  <pic:nvPicPr>
+                    <pic:cNvPr id="2" name="Picture 2" descr="Diagram&#10;&#10;Description automatically generated"/>
+                    <pic:cNvPicPr/>
+                  </pic:nvPicPr>
+                  <pic:blipFill>
+                    <a:blip r:embed="rId12">
+                      <a:extLst>
+                        <a:ext uri="{28A0092B-C50C-407E-A947-70E740481C1C}">
+                          <a14:useLocalDpi xmlns:a14="http://schemas.microsoft.com/office/drawing/2010/main" val="0"/>
+                        </a:ext>
+                      </a:extLst>
+                    </a:blip>
+                    <a:stretch>
+                      <a:fillRect/>
+                    </a:stretch>
+                  </pic:blipFill>
+                  <pic:spPr>
+                    <a:xfrm>
+                      <a:off x="0" y="0"/>
+                      <a:ext cx="5943600" cy="5264150"/>
+                    </a:xfrm>
+                    <a:prstGeom prst="rect">
+                      <a:avLst/>
+                    </a:prstGeom>
+                  </pic:spPr>
+                </pic:pic>
+              </a:graphicData>
+            </a:graphic>
+          </wp:inline>
+        </w:drawing>
+      </w:r>
+    </w:p>
+    <w:p>
+      <w:r>
+        <w:t>The Microsoft.PowerApps.TestEngine is responsible for all test components, including delivering Power Fx statements to the Microsoft.PowerFx framework. The entry point is the Single Test Runner and includes the following:</w:t>
       </w:r>
     </w:p>
     <w:tbl>
@@ -494,7 +567,19 @@
             <w:tcW w:w="4675" w:type="dxa"/>
           </w:tcPr>
           <w:p>
+            <w:pPr>
+              <w:rPr>
+                <w:b/>
+                <w:bCs/>
+                <w:u w:val="single"/>
+              </w:rPr>
+            </w:pPr>
             <w:r>
+              <w:rPr>
+                <w:b/>
+                <w:bCs/>
+                <w:u w:val="single"/>
+              </w:rPr>
               <w:t>Property</w:t>
             </w:r>
           </w:p>
@@ -504,7 +589,19 @@
             <w:tcW w:w="4675" w:type="dxa"/>
           </w:tcPr>
           <w:p>
+            <w:pPr>
+              <w:rPr>
+                <w:b/>
+                <w:bCs/>
+                <w:u w:val="single"/>
+              </w:rPr>
+            </w:pPr>
             <w:r>
+              <w:rPr>
+                <w:b/>
+                <w:bCs/>
+                <w:u w:val="single"/>
+              </w:rPr>
               <w:t>Description</w:t>
             </w:r>
           </w:p>
@@ -516,7 +613,7 @@
             <w:tcW w:w="4675" w:type="dxa"/>
           </w:tcPr>
           <w:p>
-            <w:hyperlink r:id="rId10" w:history="1">
+            <w:hyperlink r:id="rId13" w:history="1">
               <w:r>
                 <w:rPr>
                   <w:rStyle w:val="Hyperlink"/>
@@ -532,15 +629,7 @@
           </w:tcPr>
           <w:p>
             <w:r>
-              <w:t xml:space="preserve">Defines the test suites, </w:t>
-            </w:r>
-            <w:proofErr w:type="gramStart"/>
-            <w:r>
-              <w:t>cases</w:t>
-            </w:r>
-            <w:proofErr w:type="gramEnd"/>
-            <w:r>
-              <w:t xml:space="preserve"> and runs and generates a test report. Depends on the File System and will write to file by default.</w:t>
+              <w:t>Defines the test suites, cases and runs and generates a test report. Depends on the File System and will write to file by default.</w:t>
             </w:r>
           </w:p>
         </w:tc>
@@ -551,26 +640,12 @@
             <w:tcW w:w="4675" w:type="dxa"/>
           </w:tcPr>
           <w:p>
-            <w:hyperlink r:id="rId11" w:history="1">
+            <w:hyperlink r:id="rId14" w:history="1">
               <w:r>
                 <w:rPr>
                   <w:rStyle w:val="Hyperlink"/>
                 </w:rPr>
-                <w:t xml:space="preserve">Power </w:t>
-              </w:r>
-              <w:proofErr w:type="spellStart"/>
-              <w:r>
-                <w:rPr>
-                  <w:rStyle w:val="Hyperlink"/>
-                </w:rPr>
-                <w:t>Fx</w:t>
-              </w:r>
-              <w:proofErr w:type="spellEnd"/>
-              <w:r>
-                <w:rPr>
-                  <w:rStyle w:val="Hyperlink"/>
-                </w:rPr>
-                <w:t xml:space="preserve"> Engine</w:t>
+                <w:t>Power Fx Engine</w:t>
               </w:r>
             </w:hyperlink>
           </w:p>
@@ -581,15 +656,7 @@
           </w:tcPr>
           <w:p>
             <w:r>
-              <w:t xml:space="preserve">Works directly with the Power </w:t>
-            </w:r>
-            <w:proofErr w:type="spellStart"/>
-            <w:r>
-              <w:t>Fx</w:t>
-            </w:r>
-            <w:proofErr w:type="spellEnd"/>
-            <w:r>
-              <w:t xml:space="preserve"> Engine and is responsible for defining which functions can be used by PowerApps Test Engine. </w:t>
+              <w:t xml:space="preserve">Works directly with the Power Fx Engine and is responsible for defining which functions can be used by PowerApps Test Engine. </w:t>
             </w:r>
             <w:r>
               <w:rPr>
@@ -608,7 +675,7 @@
             <w:tcW w:w="4675" w:type="dxa"/>
           </w:tcPr>
           <w:p>
-            <w:hyperlink r:id="rId12" w:history="1">
+            <w:hyperlink r:id="rId15" w:history="1">
               <w:r>
                 <w:rPr>
                   <w:rStyle w:val="Hyperlink"/>
@@ -624,23 +691,7 @@
           </w:tcPr>
           <w:p>
             <w:r>
-              <w:t xml:space="preserve">Creates the browser configuration, any mock responses and navigates to the </w:t>
-            </w:r>
-            <w:proofErr w:type="spellStart"/>
-            <w:r>
-              <w:t>Url</w:t>
-            </w:r>
-            <w:proofErr w:type="spellEnd"/>
-            <w:r>
-              <w:t xml:space="preserve">. </w:t>
-            </w:r>
-            <w:proofErr w:type="gramStart"/>
-            <w:r>
-              <w:t>Relies</w:t>
-            </w:r>
-            <w:proofErr w:type="gramEnd"/>
-            <w:r>
-              <w:t xml:space="preserve"> on the test state and file system.</w:t>
+              <w:t>Creates the browser configuration, any mock responses and navigates to the Url. Relies on the test state and file system.</w:t>
             </w:r>
           </w:p>
         </w:tc>
@@ -651,7 +702,7 @@
             <w:tcW w:w="4675" w:type="dxa"/>
           </w:tcPr>
           <w:p>
-            <w:hyperlink r:id="rId13" w:history="1">
+            <w:hyperlink r:id="rId16" w:history="1">
               <w:r>
                 <w:rPr>
                   <w:rStyle w:val="Hyperlink"/>
@@ -667,31 +718,7 @@
           </w:tcPr>
           <w:p>
             <w:r>
-              <w:t xml:space="preserve">Manages user log-in including working with environment variables, routing to the log-in </w:t>
-            </w:r>
-            <w:proofErr w:type="spellStart"/>
-            <w:r>
-              <w:t>url</w:t>
-            </w:r>
-            <w:proofErr w:type="spellEnd"/>
-            <w:r>
-              <w:t xml:space="preserve"> and submitting credentials. Defines the input types for the Microsoft log-in page (</w:t>
-            </w:r>
-            <w:proofErr w:type="gramStart"/>
-            <w:r>
-              <w:t>e.g.</w:t>
-            </w:r>
-            <w:proofErr w:type="gramEnd"/>
-            <w:r>
-              <w:t xml:space="preserve"> </w:t>
-            </w:r>
-            <w:proofErr w:type="spellStart"/>
-            <w:r>
-              <w:t>idBtn_Back</w:t>
-            </w:r>
-            <w:proofErr w:type="spellEnd"/>
-            <w:r>
-              <w:t xml:space="preserve">). </w:t>
+              <w:t xml:space="preserve">Manages user log-in including working with environment variables, routing to the log-in url and submitting credentials. Defines the input types for the Microsoft log-in page (e.g. idBtn_Back). </w:t>
             </w:r>
           </w:p>
         </w:tc>
@@ -720,13 +747,8 @@
             <w:tcW w:w="4675" w:type="dxa"/>
           </w:tcPr>
           <w:p>
-            <w:proofErr w:type="spellStart"/>
             <w:r>
-              <w:t>Url</w:t>
-            </w:r>
-            <w:proofErr w:type="spellEnd"/>
-            <w:r>
-              <w:t xml:space="preserve"> Mapper</w:t>
+              <w:t>Url Mapper</w:t>
             </w:r>
           </w:p>
         </w:tc>
@@ -880,22 +902,13 @@
     </w:p>
     <w:p>
       <w:r>
-        <w:lastRenderedPageBreak/>
         <w:t xml:space="preserve">However, it is key that we are testing against the build version (vNext) understanding this is not what the current user base may see. I </w:t>
       </w:r>
       <w:r>
         <w:t>suggest</w:t>
       </w:r>
       <w:r>
-        <w:t xml:space="preserve"> running the same tests across not only the vNext but the </w:t>
-      </w:r>
-      <w:proofErr w:type="spellStart"/>
-      <w:r>
-        <w:t>vCurrent</w:t>
-      </w:r>
-      <w:proofErr w:type="spellEnd"/>
-      <w:r>
-        <w:t xml:space="preserve"> of the browser</w:t>
+        <w:t xml:space="preserve"> running the same tests across not only the vNext but the vCurrent of the browser</w:t>
       </w:r>
       <w:r>
         <w:t xml:space="preserve">. This also applies to devices. Consider the landscape of devices available that users interact with. Tablets, phones, watches, of all different builds and versions. Attempting to test across this can provide cumbersome. </w:t>
@@ -912,7 +925,7 @@
       <w:r>
         <w:t xml:space="preserve"> we make every good faith attempt to provide coverage but clearly set expectations to the user base and decision makers. If you are interested, I highly recommend finding a used copy of </w:t>
       </w:r>
-      <w:hyperlink r:id="rId14" w:history="1">
+      <w:hyperlink r:id="rId17" w:history="1">
         <w:r>
           <w:rPr>
             <w:rStyle w:val="Hyperlink"/>
@@ -922,74 +935,6 @@
       </w:hyperlink>
       <w:r>
         <w:t xml:space="preserve"> The section covering WURFL is especially appealing.</w:t>
-      </w:r>
-    </w:p>
-    <w:p>
-      <w:pPr>
-        <w:pStyle w:val="Heading2"/>
-      </w:pPr>
-      <w:r>
-        <w:t>Dynamically Setting Variables</w:t>
-      </w:r>
-    </w:p>
-    <w:p>
-      <w:r>
-        <w:t xml:space="preserve">Not to look too far ahead, but by now we should be planning how to run multiple test cases and suites at scale. Most likely this will take form in an automated fashion using test runners. Each test runner engine has various ways to configure variables that can be passed into and used within each test run. </w:t>
-      </w:r>
-    </w:p>
-    <w:p>
-      <w:r>
-        <w:t xml:space="preserve">In the case of </w:t>
-      </w:r>
-      <w:r>
-        <w:rPr>
-          <w:b/>
-          <w:bCs/>
-        </w:rPr>
-        <w:t>PowerApps-</w:t>
-      </w:r>
-      <w:proofErr w:type="spellStart"/>
-      <w:r>
-        <w:rPr>
-          <w:b/>
-          <w:bCs/>
-        </w:rPr>
-        <w:t>TestEngine</w:t>
-      </w:r>
-      <w:proofErr w:type="spellEnd"/>
-      <w:r>
-        <w:t xml:space="preserve">, the </w:t>
-      </w:r>
-      <w:proofErr w:type="spellStart"/>
-      <w:r>
-        <w:rPr>
-          <w:b/>
-          <w:bCs/>
-        </w:rPr>
-        <w:t>file</w:t>
-      </w:r>
-      <w:r>
-        <w:rPr>
-          <w:b/>
-          <w:bCs/>
-        </w:rPr>
-        <w:t>P</w:t>
-      </w:r>
-      <w:r>
-        <w:rPr>
-          <w:b/>
-          <w:bCs/>
-        </w:rPr>
-        <w:t>ath</w:t>
-      </w:r>
-      <w:proofErr w:type="spellEnd"/>
-      <w:r>
-        <w:t xml:space="preserve"> property is extremely helpful as we look to dynamically set variables. Referencing a singular file for configuration can make our lives easier by simply modifying the single file which replicates to all tests.</w:t>
-      </w:r>
-    </w:p>
-    <w:p>
-      <w:r>
-        <w:t xml:space="preserve">Using variables to modify the single file makes this process even more agile. </w:t>
       </w:r>
     </w:p>
     <w:p>

</xml_diff>